<commit_message>
oefeningen 17 en 18 c# advanced
</commit_message>
<xml_diff>
--- a/Stage/WPL_Intervisie_ProblSucces_Feedback_BoelenEvi_2GPROD.docx
+++ b/Stage/WPL_Intervisie_ProblSucces_Feedback_BoelenEvi_2GPROD.docx
@@ -944,19 +944,11 @@
           <w:rFonts w:cstheme="minorHAnsi"/>
         </w:rPr>
       </w:pPr>
-    </w:p>
-    <w:p>
-      <w:pPr>
-        <w:pStyle w:val="Lijstalinea"/>
-        <w:rPr>
-          <w:rFonts w:cstheme="minorHAnsi"/>
-        </w:rPr>
-      </w:pPr>
-      <w:r>
-        <w:rPr>
-          <w:rFonts w:cstheme="minorHAnsi"/>
-        </w:rPr>
-        <w:t>Dat het belangrijk is hier mee om te gaan, om te groeien als IT-er.</w:t>
+      <w:r>
+        <w:rPr>
+          <w:rFonts w:cstheme="minorHAnsi"/>
+        </w:rPr>
+        <w:t xml:space="preserve">Het is belangrijk om feedback te verdragen, want dit heb je nodig om te groeien als persoon. </w:t>
       </w:r>
     </w:p>
     <w:p>
@@ -1056,6 +1048,19 @@
         </w:rPr>
         <w:t>positief en optimaal op.</w:t>
       </w:r>
+      <w:r>
+        <w:rPr>
+          <w:rFonts w:cstheme="minorHAnsi"/>
+        </w:rPr>
+        <w:t xml:space="preserve"> </w:t>
+      </w:r>
+      <w:r>
+        <w:rPr>
+          <w:rFonts w:cstheme="minorHAnsi"/>
+        </w:rPr>
+        <w:tab/>
+        <w:t xml:space="preserve">Hier ga ik dus niets aan veranderen. </w:t>
+      </w:r>
     </w:p>
     <w:p>
       <w:pPr>
@@ -1082,7 +1087,7 @@
           <w:rFonts w:cstheme="minorHAnsi"/>
           <w:color w:val="7030A0"/>
         </w:rPr>
-        <w:t>negatieve feedback?</w:t>
+        <w:t>negatieve feedback</w:t>
       </w:r>
     </w:p>
     <w:p>
@@ -1090,28 +1095,24 @@
         <w:pStyle w:val="Lijstalinea"/>
         <w:rPr>
           <w:rFonts w:cstheme="minorHAnsi"/>
-        </w:rPr>
-      </w:pPr>
+          <w:color w:val="000000" w:themeColor="text2"/>
+        </w:rPr>
+      </w:pPr>
+      <w:r>
+        <w:rPr>
+          <w:rFonts w:cstheme="minorHAnsi"/>
+          <w:color w:val="000000" w:themeColor="text2"/>
+        </w:rPr>
+        <w:t xml:space="preserve">Dat het belangrijk is om goed te luisteren naar de feedback, en je niet direct te gaan verdedigen. Je krijgt feedback om een reden, dus het is belangrijk dat je eerst objectief luistert naar de feedback, er dan over nadenkt, en dan een gepaste response geeft. </w:t>
+      </w:r>
     </w:p>
     <w:p>
       <w:pPr>
         <w:pStyle w:val="Lijstalinea"/>
         <w:rPr>
           <w:rFonts w:cstheme="minorHAnsi"/>
-        </w:rPr>
-      </w:pPr>
-      <w:r>
-        <w:rPr>
-          <w:rFonts w:cstheme="minorHAnsi"/>
-        </w:rPr>
-        <w:t xml:space="preserve">Ik was niet aanwezig in de sessie. </w:t>
-      </w:r>
-    </w:p>
-    <w:p>
-      <w:pPr>
-        <w:pStyle w:val="Lijstalinea"/>
-        <w:rPr>
-          <w:rFonts w:cstheme="minorHAnsi"/>
+          <w:i/>
+          <w:iCs/>
         </w:rPr>
       </w:pPr>
     </w:p>
@@ -1177,7 +1178,7 @@
         <w:rPr>
           <w:rFonts w:cstheme="minorHAnsi"/>
         </w:rPr>
-        <w:t xml:space="preserve">Ik was niet in de sessie, dus heb hier geen andere alternatieven voor gehoord.  </w:t>
+        <w:t xml:space="preserve">Mijn voornemen is om zowel positieve als negatieve feedback op een positieve manier te ontvangen, en hier ook de nodige info uit te halen om door te groeien. Dit doe ik al correct. </w:t>
       </w:r>
     </w:p>
     <w:p>
@@ -4830,21 +4831,6 @@
 </file>
 
 <file path=customXml/item2.xml><?xml version="1.0" encoding="utf-8"?>
-<?mso-contentType ?>
-<FormTemplates xmlns="http://schemas.microsoft.com/sharepoint/v3/contenttype/forms">
-  <Display>DocumentLibraryForm</Display>
-  <Edit>DocumentLibraryForm</Edit>
-  <New>DocumentLibraryForm</New>
-</FormTemplates>
-</file>
-
-<file path=customXml/item3.xml><?xml version="1.0" encoding="utf-8"?>
-<p:properties xmlns:p="http://schemas.microsoft.com/office/2006/metadata/properties" xmlns:xsi="http://www.w3.org/2001/XMLSchema-instance" xmlns:pc="http://schemas.microsoft.com/office/infopath/2007/PartnerControls">
-  <documentManagement/>
-</p:properties>
-</file>
-
-<file path=customXml/item4.xml><?xml version="1.0" encoding="utf-8"?>
 <ct:contentTypeSchema xmlns:ct="http://schemas.microsoft.com/office/2006/metadata/contentType" xmlns:ma="http://schemas.microsoft.com/office/2006/metadata/properties/metaAttributes" ct:_="" ma:_="" ma:contentTypeName="Document" ma:contentTypeID="0x010100D98C33579D8C1242B37D9F27939E0B2F" ma:contentTypeVersion="12" ma:contentTypeDescription="Een nieuw document maken." ma:contentTypeScope="" ma:versionID="816800b7bfc1c20584153a0f723c0e8b">
   <xsd:schema xmlns:xsd="http://www.w3.org/2001/XMLSchema" xmlns:xs="http://www.w3.org/2001/XMLSchema" xmlns:p="http://schemas.microsoft.com/office/2006/metadata/properties" xmlns:ns3="e11dbc17-fa4c-4ffc-a6c2-c75d834fd99d" xmlns:ns4="b68dc079-7ba1-41a9-b182-f55bdcdc4b8e" targetNamespace="http://schemas.microsoft.com/office/2006/metadata/properties" ma:root="true" ma:fieldsID="084217e9b8788203ea0e8956408cd691" ns3:_="" ns4:_="">
     <xsd:import namespace="e11dbc17-fa4c-4ffc-a6c2-c75d834fd99d"/>
@@ -5061,6 +5047,21 @@
 </ct:contentTypeSchema>
 </file>
 
+<file path=customXml/item3.xml><?xml version="1.0" encoding="utf-8"?>
+<p:properties xmlns:p="http://schemas.microsoft.com/office/2006/metadata/properties" xmlns:xsi="http://www.w3.org/2001/XMLSchema-instance" xmlns:pc="http://schemas.microsoft.com/office/infopath/2007/PartnerControls">
+  <documentManagement/>
+</p:properties>
+</file>
+
+<file path=customXml/item4.xml><?xml version="1.0" encoding="utf-8"?>
+<?mso-contentType ?>
+<FormTemplates xmlns="http://schemas.microsoft.com/sharepoint/v3/contenttype/forms">
+  <Display>DocumentLibraryForm</Display>
+  <Edit>DocumentLibraryForm</Edit>
+  <New>DocumentLibraryForm</New>
+</FormTemplates>
+</file>
+
 <file path=customXml/itemProps1.xml><?xml version="1.0" encoding="utf-8"?>
 <ds:datastoreItem xmlns:ds="http://schemas.openxmlformats.org/officeDocument/2006/customXml" ds:itemID="{2DCF5396-759C-4118-9B17-40A049923EE4}">
   <ds:schemaRefs>
@@ -5070,23 +5071,6 @@
 </file>
 
 <file path=customXml/itemProps2.xml><?xml version="1.0" encoding="utf-8"?>
-<ds:datastoreItem xmlns:ds="http://schemas.openxmlformats.org/officeDocument/2006/customXml" ds:itemID="{5775FB1B-6A9D-4307-BA01-3D3047588188}">
-  <ds:schemaRefs>
-    <ds:schemaRef ds:uri="http://schemas.microsoft.com/sharepoint/v3/contenttype/forms"/>
-  </ds:schemaRefs>
-</ds:datastoreItem>
-</file>
-
-<file path=customXml/itemProps3.xml><?xml version="1.0" encoding="utf-8"?>
-<ds:datastoreItem xmlns:ds="http://schemas.openxmlformats.org/officeDocument/2006/customXml" ds:itemID="{B4321185-EEF2-434E-94D9-6CFD521FFBD0}">
-  <ds:schemaRefs>
-    <ds:schemaRef ds:uri="http://schemas.microsoft.com/office/2006/metadata/properties"/>
-    <ds:schemaRef ds:uri="http://schemas.microsoft.com/office/infopath/2007/PartnerControls"/>
-  </ds:schemaRefs>
-</ds:datastoreItem>
-</file>
-
-<file path=customXml/itemProps4.xml><?xml version="1.0" encoding="utf-8"?>
 <ds:datastoreItem xmlns:ds="http://schemas.openxmlformats.org/officeDocument/2006/customXml" ds:itemID="{30FEEEEE-ACBF-41FA-8272-D5FCFDAE7530}">
   <ds:schemaRefs>
     <ds:schemaRef ds:uri="http://schemas.microsoft.com/office/2006/metadata/contentType"/>
@@ -5103,4 +5087,21 @@
     <ds:schemaRef ds:uri="http://schemas.microsoft.com/internal/obd"/>
   </ds:schemaRefs>
 </ds:datastoreItem>
+</file>
+
+<file path=customXml/itemProps3.xml><?xml version="1.0" encoding="utf-8"?>
+<ds:datastoreItem xmlns:ds="http://schemas.openxmlformats.org/officeDocument/2006/customXml" ds:itemID="{B4321185-EEF2-434E-94D9-6CFD521FFBD0}">
+  <ds:schemaRefs>
+    <ds:schemaRef ds:uri="http://schemas.microsoft.com/office/2006/metadata/properties"/>
+    <ds:schemaRef ds:uri="http://schemas.microsoft.com/office/infopath/2007/PartnerControls"/>
+  </ds:schemaRefs>
+</ds:datastoreItem>
+</file>
+
+<file path=customXml/itemProps4.xml><?xml version="1.0" encoding="utf-8"?>
+<ds:datastoreItem xmlns:ds="http://schemas.openxmlformats.org/officeDocument/2006/customXml" ds:itemID="{5775FB1B-6A9D-4307-BA01-3D3047588188}">
+  <ds:schemaRefs>
+    <ds:schemaRef ds:uri="http://schemas.microsoft.com/sharepoint/v3/contenttype/forms"/>
+  </ds:schemaRefs>
+</ds:datastoreItem>
 </file>
</xml_diff>